<commit_message>
pulled the synched for from git hub version 1
</commit_message>
<xml_diff>
--- a/docs/MHo-RIOT-P-AT3-PRJ-Project.docx
+++ b/docs/MHo-RIOT-P-AT3-PRJ-Project.docx
@@ -740,8 +740,16 @@
               <w:rPr>
                 <w:rStyle w:val="Emphasis"/>
               </w:rPr>
-              <w:t xml:space="preserve"> with SenseHat</w:t>
-            </w:r>
+              <w:t xml:space="preserve"> with </w:t>
+            </w:r>
+            <w:proofErr w:type="spellStart"/>
+            <w:r>
+              <w:rPr>
+                <w:rStyle w:val="Emphasis"/>
+              </w:rPr>
+              <w:t>SenseHat</w:t>
+            </w:r>
+            <w:proofErr w:type="spellEnd"/>
           </w:p>
           <w:p>
             <w:pPr>
@@ -1339,6 +1347,7 @@
               </w:rPr>
               <w:t>Remove the virtual environment (</w:t>
             </w:r>
+            <w:proofErr w:type="spellStart"/>
             <w:r>
               <w:rPr>
                 <w:rStyle w:val="Emphasis"/>
@@ -1350,6 +1359,7 @@
               </w:rPr>
               <w:t>venv</w:t>
             </w:r>
+            <w:proofErr w:type="spellEnd"/>
             <w:r>
               <w:rPr>
                 <w:rStyle w:val="Emphasis"/>
@@ -1366,8 +1376,21 @@
                 <w:iCs w:val="0"/>
                 <w:u w:val="single"/>
               </w:rPr>
-              <w:t>.venv</w:t>
-            </w:r>
+              <w:t>.</w:t>
+            </w:r>
+            <w:proofErr w:type="spellStart"/>
+            <w:r>
+              <w:rPr>
+                <w:rStyle w:val="Emphasis"/>
+                <w:rFonts w:ascii="Courier New" w:hAnsi="Courier New" w:cs="Courier New"/>
+                <w:b/>
+                <w:i w:val="0"/>
+                <w:iCs w:val="0"/>
+                <w:u w:val="single"/>
+              </w:rPr>
+              <w:t>venv</w:t>
+            </w:r>
+            <w:proofErr w:type="spellEnd"/>
             <w:r>
               <w:rPr>
                 <w:rStyle w:val="Emphasis"/>
@@ -2138,9 +2161,9 @@
         <w:tblLook w:val="04A0" w:firstRow="1" w:lastRow="0" w:firstColumn="1" w:lastColumn="0" w:noHBand="0" w:noVBand="1"/>
       </w:tblPr>
       <w:tblGrid>
-        <w:gridCol w:w="860"/>
-        <w:gridCol w:w="2101"/>
-        <w:gridCol w:w="5123"/>
+        <w:gridCol w:w="1140"/>
+        <w:gridCol w:w="1544"/>
+        <w:gridCol w:w="5400"/>
       </w:tblGrid>
       <w:tr>
         <w:trPr>
@@ -2301,6 +2324,15 @@
                 <w:color w:val="000000"/>
               </w:rPr>
             </w:pPr>
+            <w:r>
+              <w:rPr>
+                <w:rFonts w:ascii="Helvetica Neue" w:hAnsi="Helvetica Neue"/>
+                <w:b/>
+                <w:bCs/>
+                <w:color w:val="000000"/>
+              </w:rPr>
+              <w:t>11/6/25</w:t>
+            </w:r>
           </w:p>
         </w:tc>
         <w:tc>
@@ -2330,6 +2362,13 @@
                 <w:szCs w:val="20"/>
               </w:rPr>
             </w:pPr>
+            <w:r>
+              <w:rPr>
+                <w:sz w:val="20"/>
+                <w:szCs w:val="20"/>
+              </w:rPr>
+              <w:t>Visual Studio debugger</w:t>
+            </w:r>
           </w:p>
         </w:tc>
         <w:tc>
@@ -2351,6 +2390,102 @@
             <w:vAlign w:val="center"/>
             <w:hideMark/>
           </w:tcPr>
+          <w:p>
+            <w:pPr>
+              <w:spacing w:before="150" w:after="225"/>
+              <w:rPr>
+                <w:sz w:val="20"/>
+                <w:szCs w:val="20"/>
+              </w:rPr>
+            </w:pPr>
+            <w:proofErr w:type="spellStart"/>
+            <w:r>
+              <w:rPr>
+                <w:sz w:val="20"/>
+                <w:szCs w:val="20"/>
+              </w:rPr>
+              <w:t>time.strftime</w:t>
+            </w:r>
+            <w:proofErr w:type="spellEnd"/>
+            <w:r>
+              <w:rPr>
+                <w:sz w:val="20"/>
+                <w:szCs w:val="20"/>
+              </w:rPr>
+              <w:t>("%H:%M:%S",self._</w:t>
+            </w:r>
+            <w:proofErr w:type="spellStart"/>
+            <w:r>
+              <w:rPr>
+                <w:sz w:val="20"/>
+                <w:szCs w:val="20"/>
+              </w:rPr>
+              <w:t>provider.current_time</w:t>
+            </w:r>
+            <w:proofErr w:type="spellEnd"/>
+            <w:r>
+              <w:rPr>
+                <w:sz w:val="20"/>
+                <w:szCs w:val="20"/>
+              </w:rPr>
+              <w:t>)</w:t>
+            </w:r>
+          </w:p>
+          <w:p>
+            <w:pPr>
+              <w:spacing w:before="150" w:after="225"/>
+              <w:rPr>
+                <w:sz w:val="20"/>
+                <w:szCs w:val="20"/>
+              </w:rPr>
+            </w:pPr>
+            <w:r>
+              <w:rPr>
+                <w:sz w:val="20"/>
+                <w:szCs w:val="20"/>
+              </w:rPr>
+              <w:t xml:space="preserve">was not </w:t>
+            </w:r>
+            <w:proofErr w:type="spellStart"/>
+            <w:r>
+              <w:rPr>
+                <w:sz w:val="20"/>
+                <w:szCs w:val="20"/>
+              </w:rPr>
+              <w:t>putputting</w:t>
+            </w:r>
+            <w:proofErr w:type="spellEnd"/>
+            <w:r>
+              <w:rPr>
+                <w:sz w:val="20"/>
+                <w:szCs w:val="20"/>
+              </w:rPr>
+              <w:t xml:space="preserve"> a string to use.</w:t>
+            </w:r>
+          </w:p>
+          <w:p>
+            <w:pPr>
+              <w:spacing w:before="150" w:after="225"/>
+              <w:rPr>
+                <w:sz w:val="20"/>
+                <w:szCs w:val="20"/>
+              </w:rPr>
+            </w:pPr>
+            <w:r>
+              <w:rPr>
+                <w:sz w:val="20"/>
+                <w:szCs w:val="20"/>
+              </w:rPr>
+              <w:t xml:space="preserve">Interpreted exception message to find that the time argument was of the wrong type.  Changed the time </w:t>
+            </w:r>
+            <w:r>
+              <w:rPr>
+                <w:sz w:val="20"/>
+                <w:szCs w:val="20"/>
+              </w:rPr>
+              <w:t>call function to give the correct type</w:t>
+            </w:r>
+          </w:p>
           <w:p>
             <w:pPr>
               <w:spacing w:before="150" w:after="225"/>
@@ -2589,6 +2724,7 @@
           <w:rFonts w:ascii="Helvetica Neue" w:hAnsi="Helvetica Neue"/>
           <w:color w:val="000000"/>
         </w:rPr>
+        <w:lastRenderedPageBreak/>
         <w:t>Section 3: Clarifying Requirements</w:t>
       </w:r>
     </w:p>
@@ -2650,7 +2786,6 @@
                 <w:bCs/>
                 <w:color w:val="000000"/>
               </w:rPr>
-              <w:lastRenderedPageBreak/>
               <w:t>Date</w:t>
             </w:r>
           </w:p>
@@ -4845,8 +4980,13 @@
             <w:shd w:val="clear" w:color="auto" w:fill="auto"/>
           </w:tcPr>
           <w:p>
-            <w:r>
-              <w:t>Git repo shows evidence of origin (their fork) and upstream (repository forked from)</w:t>
+            <w:proofErr w:type="spellStart"/>
+            <w:r>
+              <w:t>Git</w:t>
+            </w:r>
+            <w:proofErr w:type="spellEnd"/>
+            <w:r>
+              <w:t xml:space="preserve"> repo shows evidence of origin (their fork) and upstream (repository forked from)</w:t>
             </w:r>
           </w:p>
         </w:tc>
@@ -5599,7 +5739,7 @@
               <w:sz w:val="16"/>
               <w:szCs w:val="16"/>
             </w:rPr>
-            <w:t>2025-06-11 10:16</w:t>
+            <w:t>2025-06-11 10:21</w:t>
           </w:r>
           <w:r>
             <w:rPr>
@@ -10257,7 +10397,6 @@
   <w:style w:type="character" w:default="1" w:styleId="DefaultParagraphFont">
     <w:name w:val="Default Paragraph Font"/>
     <w:uiPriority w:val="1"/>
-    <w:semiHidden/>
     <w:unhideWhenUsed/>
   </w:style>
   <w:style w:type="table" w:default="1" w:styleId="TableNormal">
@@ -11852,14 +11991,74 @@
 </file>
 
 <file path=customXml/item1.xml><?xml version="1.0" encoding="utf-8"?>
+<b:Sources xmlns:b="http://schemas.openxmlformats.org/officeDocument/2006/bibliography" xmlns="http://schemas.openxmlformats.org/officeDocument/2006/bibliography" SelectedStyle="\APA.XSL" StyleName="APA"/>
+</file>
+
+<file path=customXml/item2.xml><?xml version="1.0" encoding="utf-8"?>
 <LongProperties xmlns="http://schemas.microsoft.com/office/2006/metadata/longProperties"/>
 </file>
 
-<file path=customXml/item2.xml><?xml version="1.0" encoding="utf-8"?>
-<b:Sources xmlns:b="http://schemas.openxmlformats.org/officeDocument/2006/bibliography" xmlns="http://schemas.openxmlformats.org/officeDocument/2006/bibliography" SelectedStyle="\APA.XSL" StyleName="APA"/>
+<file path=customXml/item3.xml><?xml version="1.0" encoding="utf-8"?>
+<?mso-contentType ?>
+<FormTemplates xmlns="http://schemas.microsoft.com/sharepoint/v3/contenttype/forms">
+  <Display>DocumentLibraryForm</Display>
+  <Edit>DocumentLibraryForm</Edit>
+  <New>DocumentLibraryForm</New>
+</FormTemplates>
 </file>
 
-<file path=customXml/item3.xml><?xml version="1.0" encoding="utf-8"?>
+<file path=customXml/item4.xml><?xml version="1.0" encoding="utf-8"?>
+<p:properties xmlns:p="http://schemas.microsoft.com/office/2006/metadata/properties" xmlns:xsi="http://www.w3.org/2001/XMLSchema-instance" xmlns:pc="http://schemas.microsoft.com/office/infopath/2007/PartnerControls">
+  <documentManagement>
+    <FolderType xmlns="833ce3ab-d172-455c-9989-f10facae9784" xsi:nil="true"/>
+    <Students xmlns="833ce3ab-d172-455c-9989-f10facae9784">
+      <UserInfo>
+        <DisplayName/>
+        <AccountId xsi:nil="true"/>
+        <AccountType/>
+      </UserInfo>
+    </Students>
+    <TeamsChannelId xmlns="833ce3ab-d172-455c-9989-f10facae9784" xsi:nil="true"/>
+    <Student_Groups xmlns="833ce3ab-d172-455c-9989-f10facae9784">
+      <UserInfo>
+        <DisplayName/>
+        <AccountId xsi:nil="true"/>
+        <AccountType/>
+      </UserInfo>
+    </Student_Groups>
+    <Math_Settings xmlns="833ce3ab-d172-455c-9989-f10facae9784" xsi:nil="true"/>
+    <Is_Collaboration_Space_Locked xmlns="833ce3ab-d172-455c-9989-f10facae9784" xsi:nil="true"/>
+    <AppVersion xmlns="833ce3ab-d172-455c-9989-f10facae9784" xsi:nil="true"/>
+    <Owner xmlns="833ce3ab-d172-455c-9989-f10facae9784">
+      <UserInfo>
+        <DisplayName/>
+        <AccountId xsi:nil="true"/>
+        <AccountType/>
+      </UserInfo>
+    </Owner>
+    <Has_Teacher_Only_SectionGroup xmlns="833ce3ab-d172-455c-9989-f10facae9784" xsi:nil="true"/>
+    <NotebookType xmlns="833ce3ab-d172-455c-9989-f10facae9784" xsi:nil="true"/>
+    <Teachers xmlns="833ce3ab-d172-455c-9989-f10facae9784">
+      <UserInfo>
+        <DisplayName/>
+        <AccountId xsi:nil="true"/>
+        <AccountType/>
+      </UserInfo>
+    </Teachers>
+    <Templates xmlns="833ce3ab-d172-455c-9989-f10facae9784" xsi:nil="true"/>
+    <DefaultSectionNames xmlns="833ce3ab-d172-455c-9989-f10facae9784" xsi:nil="true"/>
+    <CultureName xmlns="833ce3ab-d172-455c-9989-f10facae9784" xsi:nil="true"/>
+    <Distribution_Groups xmlns="833ce3ab-d172-455c-9989-f10facae9784" xsi:nil="true"/>
+    <Self_Registration_Enabled xmlns="833ce3ab-d172-455c-9989-f10facae9784" xsi:nil="true"/>
+    <LMS_Mappings xmlns="833ce3ab-d172-455c-9989-f10facae9784" xsi:nil="true"/>
+    <Invited_Teachers xmlns="833ce3ab-d172-455c-9989-f10facae9784" xsi:nil="true"/>
+    <Invited_Students xmlns="833ce3ab-d172-455c-9989-f10facae9784" xsi:nil="true"/>
+    <IsNotebookLocked xmlns="833ce3ab-d172-455c-9989-f10facae9784" xsi:nil="true"/>
+  </documentManagement>
+</p:properties>
+</file>
+
+<file path=customXml/item5.xml><?xml version="1.0" encoding="utf-8"?>
 <ct:contentTypeSchema xmlns:ct="http://schemas.microsoft.com/office/2006/metadata/contentType" xmlns:ma="http://schemas.microsoft.com/office/2006/metadata/properties/metaAttributes" ct:_="" ma:_="" ma:contentTypeName="Document" ma:contentTypeID="0x010100D482CBA738D00D4AAC9330883AE1DA78" ma:contentTypeVersion="33" ma:contentTypeDescription="Create a new document." ma:contentTypeScope="" ma:versionID="8e47dcab4e34a32242880baf61f0a73d">
   <xsd:schema xmlns:xsd="http://www.w3.org/2001/XMLSchema" xmlns:xs="http://www.w3.org/2001/XMLSchema" xmlns:p="http://schemas.microsoft.com/office/2006/metadata/properties" xmlns:ns3="3936cbe9-feea-4685-b03c-7f8d09c550f1" xmlns:ns4="833ce3ab-d172-455c-9989-f10facae9784" targetNamespace="http://schemas.microsoft.com/office/2006/metadata/properties" ma:root="true" ma:fieldsID="174389be43a91ce68753c33b6ac99b4e" ns3:_="" ns4:_="">
     <xsd:import namespace="3936cbe9-feea-4685-b03c-7f8d09c550f1"/>
@@ -12270,67 +12469,15 @@
 </ct:contentTypeSchema>
 </file>
 
-<file path=customXml/item4.xml><?xml version="1.0" encoding="utf-8"?>
-<p:properties xmlns:p="http://schemas.microsoft.com/office/2006/metadata/properties" xmlns:xsi="http://www.w3.org/2001/XMLSchema-instance" xmlns:pc="http://schemas.microsoft.com/office/infopath/2007/PartnerControls">
-  <documentManagement>
-    <FolderType xmlns="833ce3ab-d172-455c-9989-f10facae9784" xsi:nil="true"/>
-    <Students xmlns="833ce3ab-d172-455c-9989-f10facae9784">
-      <UserInfo>
-        <DisplayName/>
-        <AccountId xsi:nil="true"/>
-        <AccountType/>
-      </UserInfo>
-    </Students>
-    <TeamsChannelId xmlns="833ce3ab-d172-455c-9989-f10facae9784" xsi:nil="true"/>
-    <Student_Groups xmlns="833ce3ab-d172-455c-9989-f10facae9784">
-      <UserInfo>
-        <DisplayName/>
-        <AccountId xsi:nil="true"/>
-        <AccountType/>
-      </UserInfo>
-    </Student_Groups>
-    <Math_Settings xmlns="833ce3ab-d172-455c-9989-f10facae9784" xsi:nil="true"/>
-    <Is_Collaboration_Space_Locked xmlns="833ce3ab-d172-455c-9989-f10facae9784" xsi:nil="true"/>
-    <AppVersion xmlns="833ce3ab-d172-455c-9989-f10facae9784" xsi:nil="true"/>
-    <Owner xmlns="833ce3ab-d172-455c-9989-f10facae9784">
-      <UserInfo>
-        <DisplayName/>
-        <AccountId xsi:nil="true"/>
-        <AccountType/>
-      </UserInfo>
-    </Owner>
-    <Has_Teacher_Only_SectionGroup xmlns="833ce3ab-d172-455c-9989-f10facae9784" xsi:nil="true"/>
-    <NotebookType xmlns="833ce3ab-d172-455c-9989-f10facae9784" xsi:nil="true"/>
-    <Teachers xmlns="833ce3ab-d172-455c-9989-f10facae9784">
-      <UserInfo>
-        <DisplayName/>
-        <AccountId xsi:nil="true"/>
-        <AccountType/>
-      </UserInfo>
-    </Teachers>
-    <Templates xmlns="833ce3ab-d172-455c-9989-f10facae9784" xsi:nil="true"/>
-    <DefaultSectionNames xmlns="833ce3ab-d172-455c-9989-f10facae9784" xsi:nil="true"/>
-    <CultureName xmlns="833ce3ab-d172-455c-9989-f10facae9784" xsi:nil="true"/>
-    <Distribution_Groups xmlns="833ce3ab-d172-455c-9989-f10facae9784" xsi:nil="true"/>
-    <Self_Registration_Enabled xmlns="833ce3ab-d172-455c-9989-f10facae9784" xsi:nil="true"/>
-    <LMS_Mappings xmlns="833ce3ab-d172-455c-9989-f10facae9784" xsi:nil="true"/>
-    <Invited_Teachers xmlns="833ce3ab-d172-455c-9989-f10facae9784" xsi:nil="true"/>
-    <Invited_Students xmlns="833ce3ab-d172-455c-9989-f10facae9784" xsi:nil="true"/>
-    <IsNotebookLocked xmlns="833ce3ab-d172-455c-9989-f10facae9784" xsi:nil="true"/>
-  </documentManagement>
-</p:properties>
+<file path=customXml/itemProps1.xml><?xml version="1.0" encoding="utf-8"?>
+<ds:datastoreItem xmlns:ds="http://schemas.openxmlformats.org/officeDocument/2006/customXml" ds:itemID="{3E4AA18B-56ED-4D7C-8E8B-C59D0F4C5163}">
+  <ds:schemaRefs>
+    <ds:schemaRef ds:uri="http://schemas.openxmlformats.org/officeDocument/2006/bibliography"/>
+  </ds:schemaRefs>
+</ds:datastoreItem>
 </file>
 
-<file path=customXml/item5.xml><?xml version="1.0" encoding="utf-8"?>
-<?mso-contentType ?>
-<FormTemplates xmlns="http://schemas.microsoft.com/sharepoint/v3/contenttype/forms">
-  <Display>DocumentLibraryForm</Display>
-  <Edit>DocumentLibraryForm</Edit>
-  <New>DocumentLibraryForm</New>
-</FormTemplates>
-</file>
-
-<file path=customXml/itemProps1.xml><?xml version="1.0" encoding="utf-8"?>
+<file path=customXml/itemProps2.xml><?xml version="1.0" encoding="utf-8"?>
 <ds:datastoreItem xmlns:ds="http://schemas.openxmlformats.org/officeDocument/2006/customXml" ds:itemID="{ED9C3AC7-65F6-444B-AAD9-BED76FF91658}">
   <ds:schemaRefs>
     <ds:schemaRef ds:uri="http://schemas.microsoft.com/office/2006/metadata/longProperties"/>
@@ -12338,15 +12485,25 @@
 </ds:datastoreItem>
 </file>
 
-<file path=customXml/itemProps2.xml><?xml version="1.0" encoding="utf-8"?>
-<ds:datastoreItem xmlns:ds="http://schemas.openxmlformats.org/officeDocument/2006/customXml" ds:itemID="{3E4AA18B-56ED-4D7C-8E8B-C59D0F4C5163}">
+<file path=customXml/itemProps3.xml><?xml version="1.0" encoding="utf-8"?>
+<ds:datastoreItem xmlns:ds="http://schemas.openxmlformats.org/officeDocument/2006/customXml" ds:itemID="{96001339-1F25-4BDD-94F9-AA3400008571}">
   <ds:schemaRefs>
-    <ds:schemaRef ds:uri="http://schemas.openxmlformats.org/officeDocument/2006/bibliography"/>
+    <ds:schemaRef ds:uri="http://schemas.microsoft.com/sharepoint/v3/contenttype/forms"/>
   </ds:schemaRefs>
 </ds:datastoreItem>
 </file>
 
-<file path=customXml/itemProps3.xml><?xml version="1.0" encoding="utf-8"?>
+<file path=customXml/itemProps4.xml><?xml version="1.0" encoding="utf-8"?>
+<ds:datastoreItem xmlns:ds="http://schemas.openxmlformats.org/officeDocument/2006/customXml" ds:itemID="{A16F99D5-FAF9-47B7-BB2E-CAC1EF9F3B71}">
+  <ds:schemaRefs>
+    <ds:schemaRef ds:uri="http://schemas.microsoft.com/office/2006/metadata/properties"/>
+    <ds:schemaRef ds:uri="http://schemas.microsoft.com/office/infopath/2007/PartnerControls"/>
+    <ds:schemaRef ds:uri="833ce3ab-d172-455c-9989-f10facae9784"/>
+  </ds:schemaRefs>
+</ds:datastoreItem>
+</file>
+
+<file path=customXml/itemProps5.xml><?xml version="1.0" encoding="utf-8"?>
 <ds:datastoreItem xmlns:ds="http://schemas.openxmlformats.org/officeDocument/2006/customXml" ds:itemID="{C3B379D3-68ED-4924-9080-2CFFEEB38B90}">
   <ds:schemaRefs>
     <ds:schemaRef ds:uri="http://schemas.microsoft.com/office/2006/metadata/contentType"/>
@@ -12363,22 +12520,4 @@
     <ds:schemaRef ds:uri="http://schemas.microsoft.com/internal/obd"/>
   </ds:schemaRefs>
 </ds:datastoreItem>
-</file>
-
-<file path=customXml/itemProps4.xml><?xml version="1.0" encoding="utf-8"?>
-<ds:datastoreItem xmlns:ds="http://schemas.openxmlformats.org/officeDocument/2006/customXml" ds:itemID="{A16F99D5-FAF9-47B7-BB2E-CAC1EF9F3B71}">
-  <ds:schemaRefs>
-    <ds:schemaRef ds:uri="http://schemas.microsoft.com/office/2006/metadata/properties"/>
-    <ds:schemaRef ds:uri="http://schemas.microsoft.com/office/infopath/2007/PartnerControls"/>
-    <ds:schemaRef ds:uri="833ce3ab-d172-455c-9989-f10facae9784"/>
-  </ds:schemaRefs>
-</ds:datastoreItem>
-</file>
-
-<file path=customXml/itemProps5.xml><?xml version="1.0" encoding="utf-8"?>
-<ds:datastoreItem xmlns:ds="http://schemas.openxmlformats.org/officeDocument/2006/customXml" ds:itemID="{96001339-1F25-4BDD-94F9-AA3400008571}">
-  <ds:schemaRefs>
-    <ds:schemaRef ds:uri="http://schemas.microsoft.com/sharepoint/v3/contenttype/forms"/>
-  </ds:schemaRefs>
-</ds:datastoreItem>
 </file>
</xml_diff>

<commit_message>
finished project, moved and copied files to new folder
</commit_message>
<xml_diff>
--- a/docs/MHo-RIOT-P-AT3-PRJ-Project.docx
+++ b/docs/MHo-RIOT-P-AT3-PRJ-Project.docx
@@ -740,16 +740,8 @@
               <w:rPr>
                 <w:rStyle w:val="Emphasis"/>
               </w:rPr>
-              <w:t xml:space="preserve"> with </w:t>
-            </w:r>
-            <w:proofErr w:type="spellStart"/>
-            <w:r>
-              <w:rPr>
-                <w:rStyle w:val="Emphasis"/>
-              </w:rPr>
-              <w:t>SenseHat</w:t>
-            </w:r>
-            <w:proofErr w:type="spellEnd"/>
+              <w:t xml:space="preserve"> with SenseHat</w:t>
+            </w:r>
           </w:p>
           <w:p>
             <w:pPr>
@@ -1347,7 +1339,6 @@
               </w:rPr>
               <w:t>Remove the virtual environment (</w:t>
             </w:r>
-            <w:proofErr w:type="spellStart"/>
             <w:r>
               <w:rPr>
                 <w:rStyle w:val="Emphasis"/>
@@ -1359,7 +1350,6 @@
               </w:rPr>
               <w:t>venv</w:t>
             </w:r>
-            <w:proofErr w:type="spellEnd"/>
             <w:r>
               <w:rPr>
                 <w:rStyle w:val="Emphasis"/>
@@ -1376,21 +1366,8 @@
                 <w:iCs w:val="0"/>
                 <w:u w:val="single"/>
               </w:rPr>
-              <w:t>.</w:t>
-            </w:r>
-            <w:proofErr w:type="spellStart"/>
-            <w:r>
-              <w:rPr>
-                <w:rStyle w:val="Emphasis"/>
-                <w:rFonts w:ascii="Courier New" w:hAnsi="Courier New" w:cs="Courier New"/>
-                <w:b/>
-                <w:i w:val="0"/>
-                <w:iCs w:val="0"/>
-                <w:u w:val="single"/>
-              </w:rPr>
-              <w:t>venv</w:t>
-            </w:r>
-            <w:proofErr w:type="spellEnd"/>
+              <w:t>.venv</w:t>
+            </w:r>
             <w:r>
               <w:rPr>
                 <w:rStyle w:val="Emphasis"/>
@@ -2398,69 +2375,28 @@
                 <w:szCs w:val="20"/>
               </w:rPr>
             </w:pPr>
-            <w:proofErr w:type="spellStart"/>
             <w:r>
               <w:rPr>
                 <w:sz w:val="20"/>
                 <w:szCs w:val="20"/>
               </w:rPr>
-              <w:t>time.strftime</w:t>
-            </w:r>
-            <w:proofErr w:type="spellEnd"/>
-            <w:r>
+              <w:t>time.strftime("%H:%M:%S",self._provider.current_time)</w:t>
+            </w:r>
+          </w:p>
+          <w:p>
+            <w:pPr>
+              <w:spacing w:before="150" w:after="225"/>
               <w:rPr>
                 <w:sz w:val="20"/>
                 <w:szCs w:val="20"/>
               </w:rPr>
-              <w:t>("%H:%M:%S",self._</w:t>
-            </w:r>
-            <w:proofErr w:type="spellStart"/>
+            </w:pPr>
             <w:r>
               <w:rPr>
                 <w:sz w:val="20"/>
                 <w:szCs w:val="20"/>
               </w:rPr>
-              <w:t>provider.current_time</w:t>
-            </w:r>
-            <w:proofErr w:type="spellEnd"/>
-            <w:r>
-              <w:rPr>
-                <w:sz w:val="20"/>
-                <w:szCs w:val="20"/>
-              </w:rPr>
-              <w:t>)</w:t>
-            </w:r>
-          </w:p>
-          <w:p>
-            <w:pPr>
-              <w:spacing w:before="150" w:after="225"/>
-              <w:rPr>
-                <w:sz w:val="20"/>
-                <w:szCs w:val="20"/>
-              </w:rPr>
-            </w:pPr>
-            <w:r>
-              <w:rPr>
-                <w:sz w:val="20"/>
-                <w:szCs w:val="20"/>
-              </w:rPr>
-              <w:t xml:space="preserve">was not </w:t>
-            </w:r>
-            <w:proofErr w:type="spellStart"/>
-            <w:r>
-              <w:rPr>
-                <w:sz w:val="20"/>
-                <w:szCs w:val="20"/>
-              </w:rPr>
-              <w:t>putputting</w:t>
-            </w:r>
-            <w:proofErr w:type="spellEnd"/>
-            <w:r>
-              <w:rPr>
-                <w:sz w:val="20"/>
-                <w:szCs w:val="20"/>
-              </w:rPr>
-              <w:t xml:space="preserve"> a string to use.</w:t>
+              <w:t>was not putputting a string to use.</w:t>
             </w:r>
           </w:p>
           <w:p>
@@ -2724,7 +2660,6 @@
           <w:rFonts w:ascii="Helvetica Neue" w:hAnsi="Helvetica Neue"/>
           <w:color w:val="000000"/>
         </w:rPr>
-        <w:lastRenderedPageBreak/>
         <w:t>Section 3: Clarifying Requirements</w:t>
       </w:r>
     </w:p>
@@ -2742,8 +2677,8 @@
       </w:tblPr>
       <w:tblGrid>
         <w:gridCol w:w="1140"/>
-        <w:gridCol w:w="3076"/>
-        <w:gridCol w:w="3868"/>
+        <w:gridCol w:w="2901"/>
+        <w:gridCol w:w="4043"/>
       </w:tblGrid>
       <w:tr>
         <w:trPr>
@@ -2786,6 +2721,7 @@
                 <w:bCs/>
                 <w:color w:val="000000"/>
               </w:rPr>
+              <w:lastRenderedPageBreak/>
               <w:t>Date</w:t>
             </w:r>
           </w:p>
@@ -3064,6 +3000,13 @@
                 <w:szCs w:val="20"/>
               </w:rPr>
             </w:pPr>
+            <w:r>
+              <w:rPr>
+                <w:sz w:val="20"/>
+                <w:szCs w:val="20"/>
+              </w:rPr>
+              <w:t>11/6/25</w:t>
+            </w:r>
           </w:p>
         </w:tc>
         <w:tc>
@@ -3093,6 +3036,13 @@
                 <w:szCs w:val="20"/>
               </w:rPr>
             </w:pPr>
+            <w:r>
+              <w:rPr>
+                <w:sz w:val="20"/>
+                <w:szCs w:val="20"/>
+              </w:rPr>
+              <w:t>Skeleton code update</w:t>
+            </w:r>
           </w:p>
         </w:tc>
         <w:tc>
@@ -3122,6 +3072,13 @@
                 <w:szCs w:val="20"/>
               </w:rPr>
             </w:pPr>
+            <w:r>
+              <w:rPr>
+                <w:sz w:val="20"/>
+                <w:szCs w:val="20"/>
+              </w:rPr>
+              <w:t>Read email from lecturer regarding changes to the skeleton code.  Synced my git hup repository and pulled it from the desktop computer.</w:t>
+            </w:r>
           </w:p>
         </w:tc>
       </w:tr>
@@ -4980,13 +4937,8 @@
             <w:shd w:val="clear" w:color="auto" w:fill="auto"/>
           </w:tcPr>
           <w:p>
-            <w:proofErr w:type="spellStart"/>
-            <w:r>
-              <w:t>Git</w:t>
-            </w:r>
-            <w:proofErr w:type="spellEnd"/>
-            <w:r>
-              <w:t xml:space="preserve"> repo shows evidence of origin (their fork) and upstream (repository forked from)</w:t>
+            <w:r>
+              <w:t>Git repo shows evidence of origin (their fork) and upstream (repository forked from)</w:t>
             </w:r>
           </w:p>
         </w:tc>
@@ -5739,7 +5691,7 @@
               <w:sz w:val="16"/>
               <w:szCs w:val="16"/>
             </w:rPr>
-            <w:t>2025-06-11 10:21</w:t>
+            <w:t>2025-06-11 13:00</w:t>
           </w:r>
           <w:r>
             <w:rPr>
@@ -10397,6 +10349,7 @@
   <w:style w:type="character" w:default="1" w:styleId="DefaultParagraphFont">
     <w:name w:val="Default Paragraph Font"/>
     <w:uiPriority w:val="1"/>
+    <w:semiHidden/>
     <w:unhideWhenUsed/>
   </w:style>
   <w:style w:type="table" w:default="1" w:styleId="TableNormal">
@@ -11991,74 +11944,14 @@
 </file>
 
 <file path=customXml/item1.xml><?xml version="1.0" encoding="utf-8"?>
+<LongProperties xmlns="http://schemas.microsoft.com/office/2006/metadata/longProperties"/>
+</file>
+
+<file path=customXml/item2.xml><?xml version="1.0" encoding="utf-8"?>
 <b:Sources xmlns:b="http://schemas.openxmlformats.org/officeDocument/2006/bibliography" xmlns="http://schemas.openxmlformats.org/officeDocument/2006/bibliography" SelectedStyle="\APA.XSL" StyleName="APA"/>
 </file>
 
-<file path=customXml/item2.xml><?xml version="1.0" encoding="utf-8"?>
-<LongProperties xmlns="http://schemas.microsoft.com/office/2006/metadata/longProperties"/>
-</file>
-
 <file path=customXml/item3.xml><?xml version="1.0" encoding="utf-8"?>
-<?mso-contentType ?>
-<FormTemplates xmlns="http://schemas.microsoft.com/sharepoint/v3/contenttype/forms">
-  <Display>DocumentLibraryForm</Display>
-  <Edit>DocumentLibraryForm</Edit>
-  <New>DocumentLibraryForm</New>
-</FormTemplates>
-</file>
-
-<file path=customXml/item4.xml><?xml version="1.0" encoding="utf-8"?>
-<p:properties xmlns:p="http://schemas.microsoft.com/office/2006/metadata/properties" xmlns:xsi="http://www.w3.org/2001/XMLSchema-instance" xmlns:pc="http://schemas.microsoft.com/office/infopath/2007/PartnerControls">
-  <documentManagement>
-    <FolderType xmlns="833ce3ab-d172-455c-9989-f10facae9784" xsi:nil="true"/>
-    <Students xmlns="833ce3ab-d172-455c-9989-f10facae9784">
-      <UserInfo>
-        <DisplayName/>
-        <AccountId xsi:nil="true"/>
-        <AccountType/>
-      </UserInfo>
-    </Students>
-    <TeamsChannelId xmlns="833ce3ab-d172-455c-9989-f10facae9784" xsi:nil="true"/>
-    <Student_Groups xmlns="833ce3ab-d172-455c-9989-f10facae9784">
-      <UserInfo>
-        <DisplayName/>
-        <AccountId xsi:nil="true"/>
-        <AccountType/>
-      </UserInfo>
-    </Student_Groups>
-    <Math_Settings xmlns="833ce3ab-d172-455c-9989-f10facae9784" xsi:nil="true"/>
-    <Is_Collaboration_Space_Locked xmlns="833ce3ab-d172-455c-9989-f10facae9784" xsi:nil="true"/>
-    <AppVersion xmlns="833ce3ab-d172-455c-9989-f10facae9784" xsi:nil="true"/>
-    <Owner xmlns="833ce3ab-d172-455c-9989-f10facae9784">
-      <UserInfo>
-        <DisplayName/>
-        <AccountId xsi:nil="true"/>
-        <AccountType/>
-      </UserInfo>
-    </Owner>
-    <Has_Teacher_Only_SectionGroup xmlns="833ce3ab-d172-455c-9989-f10facae9784" xsi:nil="true"/>
-    <NotebookType xmlns="833ce3ab-d172-455c-9989-f10facae9784" xsi:nil="true"/>
-    <Teachers xmlns="833ce3ab-d172-455c-9989-f10facae9784">
-      <UserInfo>
-        <DisplayName/>
-        <AccountId xsi:nil="true"/>
-        <AccountType/>
-      </UserInfo>
-    </Teachers>
-    <Templates xmlns="833ce3ab-d172-455c-9989-f10facae9784" xsi:nil="true"/>
-    <DefaultSectionNames xmlns="833ce3ab-d172-455c-9989-f10facae9784" xsi:nil="true"/>
-    <CultureName xmlns="833ce3ab-d172-455c-9989-f10facae9784" xsi:nil="true"/>
-    <Distribution_Groups xmlns="833ce3ab-d172-455c-9989-f10facae9784" xsi:nil="true"/>
-    <Self_Registration_Enabled xmlns="833ce3ab-d172-455c-9989-f10facae9784" xsi:nil="true"/>
-    <LMS_Mappings xmlns="833ce3ab-d172-455c-9989-f10facae9784" xsi:nil="true"/>
-    <Invited_Teachers xmlns="833ce3ab-d172-455c-9989-f10facae9784" xsi:nil="true"/>
-    <Invited_Students xmlns="833ce3ab-d172-455c-9989-f10facae9784" xsi:nil="true"/>
-    <IsNotebookLocked xmlns="833ce3ab-d172-455c-9989-f10facae9784" xsi:nil="true"/>
-  </documentManagement>
-</p:properties>
-</file>
-
-<file path=customXml/item5.xml><?xml version="1.0" encoding="utf-8"?>
 <ct:contentTypeSchema xmlns:ct="http://schemas.microsoft.com/office/2006/metadata/contentType" xmlns:ma="http://schemas.microsoft.com/office/2006/metadata/properties/metaAttributes" ct:_="" ma:_="" ma:contentTypeName="Document" ma:contentTypeID="0x010100D482CBA738D00D4AAC9330883AE1DA78" ma:contentTypeVersion="33" ma:contentTypeDescription="Create a new document." ma:contentTypeScope="" ma:versionID="8e47dcab4e34a32242880baf61f0a73d">
   <xsd:schema xmlns:xsd="http://www.w3.org/2001/XMLSchema" xmlns:xs="http://www.w3.org/2001/XMLSchema" xmlns:p="http://schemas.microsoft.com/office/2006/metadata/properties" xmlns:ns3="3936cbe9-feea-4685-b03c-7f8d09c550f1" xmlns:ns4="833ce3ab-d172-455c-9989-f10facae9784" targetNamespace="http://schemas.microsoft.com/office/2006/metadata/properties" ma:root="true" ma:fieldsID="174389be43a91ce68753c33b6ac99b4e" ns3:_="" ns4:_="">
     <xsd:import namespace="3936cbe9-feea-4685-b03c-7f8d09c550f1"/>
@@ -12469,7 +12362,75 @@
 </ct:contentTypeSchema>
 </file>
 
+<file path=customXml/item4.xml><?xml version="1.0" encoding="utf-8"?>
+<p:properties xmlns:p="http://schemas.microsoft.com/office/2006/metadata/properties" xmlns:xsi="http://www.w3.org/2001/XMLSchema-instance" xmlns:pc="http://schemas.microsoft.com/office/infopath/2007/PartnerControls">
+  <documentManagement>
+    <FolderType xmlns="833ce3ab-d172-455c-9989-f10facae9784" xsi:nil="true"/>
+    <Students xmlns="833ce3ab-d172-455c-9989-f10facae9784">
+      <UserInfo>
+        <DisplayName/>
+        <AccountId xsi:nil="true"/>
+        <AccountType/>
+      </UserInfo>
+    </Students>
+    <TeamsChannelId xmlns="833ce3ab-d172-455c-9989-f10facae9784" xsi:nil="true"/>
+    <Student_Groups xmlns="833ce3ab-d172-455c-9989-f10facae9784">
+      <UserInfo>
+        <DisplayName/>
+        <AccountId xsi:nil="true"/>
+        <AccountType/>
+      </UserInfo>
+    </Student_Groups>
+    <Math_Settings xmlns="833ce3ab-d172-455c-9989-f10facae9784" xsi:nil="true"/>
+    <Is_Collaboration_Space_Locked xmlns="833ce3ab-d172-455c-9989-f10facae9784" xsi:nil="true"/>
+    <AppVersion xmlns="833ce3ab-d172-455c-9989-f10facae9784" xsi:nil="true"/>
+    <Owner xmlns="833ce3ab-d172-455c-9989-f10facae9784">
+      <UserInfo>
+        <DisplayName/>
+        <AccountId xsi:nil="true"/>
+        <AccountType/>
+      </UserInfo>
+    </Owner>
+    <Has_Teacher_Only_SectionGroup xmlns="833ce3ab-d172-455c-9989-f10facae9784" xsi:nil="true"/>
+    <NotebookType xmlns="833ce3ab-d172-455c-9989-f10facae9784" xsi:nil="true"/>
+    <Teachers xmlns="833ce3ab-d172-455c-9989-f10facae9784">
+      <UserInfo>
+        <DisplayName/>
+        <AccountId xsi:nil="true"/>
+        <AccountType/>
+      </UserInfo>
+    </Teachers>
+    <Templates xmlns="833ce3ab-d172-455c-9989-f10facae9784" xsi:nil="true"/>
+    <DefaultSectionNames xmlns="833ce3ab-d172-455c-9989-f10facae9784" xsi:nil="true"/>
+    <CultureName xmlns="833ce3ab-d172-455c-9989-f10facae9784" xsi:nil="true"/>
+    <Distribution_Groups xmlns="833ce3ab-d172-455c-9989-f10facae9784" xsi:nil="true"/>
+    <Self_Registration_Enabled xmlns="833ce3ab-d172-455c-9989-f10facae9784" xsi:nil="true"/>
+    <LMS_Mappings xmlns="833ce3ab-d172-455c-9989-f10facae9784" xsi:nil="true"/>
+    <Invited_Teachers xmlns="833ce3ab-d172-455c-9989-f10facae9784" xsi:nil="true"/>
+    <Invited_Students xmlns="833ce3ab-d172-455c-9989-f10facae9784" xsi:nil="true"/>
+    <IsNotebookLocked xmlns="833ce3ab-d172-455c-9989-f10facae9784" xsi:nil="true"/>
+  </documentManagement>
+</p:properties>
+</file>
+
+<file path=customXml/item5.xml><?xml version="1.0" encoding="utf-8"?>
+<?mso-contentType ?>
+<FormTemplates xmlns="http://schemas.microsoft.com/sharepoint/v3/contenttype/forms">
+  <Display>DocumentLibraryForm</Display>
+  <Edit>DocumentLibraryForm</Edit>
+  <New>DocumentLibraryForm</New>
+</FormTemplates>
+</file>
+
 <file path=customXml/itemProps1.xml><?xml version="1.0" encoding="utf-8"?>
+<ds:datastoreItem xmlns:ds="http://schemas.openxmlformats.org/officeDocument/2006/customXml" ds:itemID="{ED9C3AC7-65F6-444B-AAD9-BED76FF91658}">
+  <ds:schemaRefs>
+    <ds:schemaRef ds:uri="http://schemas.microsoft.com/office/2006/metadata/longProperties"/>
+  </ds:schemaRefs>
+</ds:datastoreItem>
+</file>
+
+<file path=customXml/itemProps2.xml><?xml version="1.0" encoding="utf-8"?>
 <ds:datastoreItem xmlns:ds="http://schemas.openxmlformats.org/officeDocument/2006/customXml" ds:itemID="{3E4AA18B-56ED-4D7C-8E8B-C59D0F4C5163}">
   <ds:schemaRefs>
     <ds:schemaRef ds:uri="http://schemas.openxmlformats.org/officeDocument/2006/bibliography"/>
@@ -12477,33 +12438,7 @@
 </ds:datastoreItem>
 </file>
 
-<file path=customXml/itemProps2.xml><?xml version="1.0" encoding="utf-8"?>
-<ds:datastoreItem xmlns:ds="http://schemas.openxmlformats.org/officeDocument/2006/customXml" ds:itemID="{ED9C3AC7-65F6-444B-AAD9-BED76FF91658}">
-  <ds:schemaRefs>
-    <ds:schemaRef ds:uri="http://schemas.microsoft.com/office/2006/metadata/longProperties"/>
-  </ds:schemaRefs>
-</ds:datastoreItem>
-</file>
-
 <file path=customXml/itemProps3.xml><?xml version="1.0" encoding="utf-8"?>
-<ds:datastoreItem xmlns:ds="http://schemas.openxmlformats.org/officeDocument/2006/customXml" ds:itemID="{96001339-1F25-4BDD-94F9-AA3400008571}">
-  <ds:schemaRefs>
-    <ds:schemaRef ds:uri="http://schemas.microsoft.com/sharepoint/v3/contenttype/forms"/>
-  </ds:schemaRefs>
-</ds:datastoreItem>
-</file>
-
-<file path=customXml/itemProps4.xml><?xml version="1.0" encoding="utf-8"?>
-<ds:datastoreItem xmlns:ds="http://schemas.openxmlformats.org/officeDocument/2006/customXml" ds:itemID="{A16F99D5-FAF9-47B7-BB2E-CAC1EF9F3B71}">
-  <ds:schemaRefs>
-    <ds:schemaRef ds:uri="http://schemas.microsoft.com/office/2006/metadata/properties"/>
-    <ds:schemaRef ds:uri="http://schemas.microsoft.com/office/infopath/2007/PartnerControls"/>
-    <ds:schemaRef ds:uri="833ce3ab-d172-455c-9989-f10facae9784"/>
-  </ds:schemaRefs>
-</ds:datastoreItem>
-</file>
-
-<file path=customXml/itemProps5.xml><?xml version="1.0" encoding="utf-8"?>
 <ds:datastoreItem xmlns:ds="http://schemas.openxmlformats.org/officeDocument/2006/customXml" ds:itemID="{C3B379D3-68ED-4924-9080-2CFFEEB38B90}">
   <ds:schemaRefs>
     <ds:schemaRef ds:uri="http://schemas.microsoft.com/office/2006/metadata/contentType"/>
@@ -12520,4 +12455,22 @@
     <ds:schemaRef ds:uri="http://schemas.microsoft.com/internal/obd"/>
   </ds:schemaRefs>
 </ds:datastoreItem>
+</file>
+
+<file path=customXml/itemProps4.xml><?xml version="1.0" encoding="utf-8"?>
+<ds:datastoreItem xmlns:ds="http://schemas.openxmlformats.org/officeDocument/2006/customXml" ds:itemID="{A16F99D5-FAF9-47B7-BB2E-CAC1EF9F3B71}">
+  <ds:schemaRefs>
+    <ds:schemaRef ds:uri="http://schemas.microsoft.com/office/2006/metadata/properties"/>
+    <ds:schemaRef ds:uri="http://schemas.microsoft.com/office/infopath/2007/PartnerControls"/>
+    <ds:schemaRef ds:uri="833ce3ab-d172-455c-9989-f10facae9784"/>
+  </ds:schemaRefs>
+</ds:datastoreItem>
+</file>
+
+<file path=customXml/itemProps5.xml><?xml version="1.0" encoding="utf-8"?>
+<ds:datastoreItem xmlns:ds="http://schemas.openxmlformats.org/officeDocument/2006/customXml" ds:itemID="{96001339-1F25-4BDD-94F9-AA3400008571}">
+  <ds:schemaRefs>
+    <ds:schemaRef ds:uri="http://schemas.microsoft.com/sharepoint/v3/contenttype/forms"/>
+  </ds:schemaRefs>
+</ds:datastoreItem>
 </file>
</xml_diff>